<commit_message>
updated buy now button
</commit_message>
<xml_diff>
--- a/guides/tdd-simplified-in-5-steps/tdd-simplified-in-5-steps.docx
+++ b/guides/tdd-simplified-in-5-steps/tdd-simplified-in-5-steps.docx
@@ -138,8 +138,20 @@
           <w:sz w:val="96"/>
           <w:szCs w:val="96"/>
         </w:rPr>
-        <w:t>Test Driven Development Simplified in 5 Steps</w:t>
-      </w:r>
+        <w:t xml:space="preserve">Test Driven Development Simplified </w:t>
+      </w:r>
+      <w:r>
+        <w:rPr>
+          <w:rFonts w:ascii="Dosis" w:hAnsi="Dosis"/>
+          <w:b/>
+          <w:color w:val="00E2D8"/>
+          <w:sz w:val="96"/>
+          <w:szCs w:val="96"/>
+        </w:rPr>
+        <w:t>(JavaScript)</w:t>
+      </w:r>
+      <w:bookmarkStart w:id="0" w:name="_GoBack"/>
+      <w:bookmarkEnd w:id="0"/>
     </w:p>
     <w:p>
       <w:pPr>
@@ -1117,7 +1129,7 @@
           </w14:textFill>
         </w:rPr>
       </w:pPr>
-      <w:bookmarkStart w:id="0" w:name="_Toc473721683"/>
+      <w:bookmarkStart w:id="1" w:name="_Toc473721683"/>
       <w:r>
         <w:rPr>
           <w14:textFill>
@@ -1134,7 +1146,7 @@
         </w:rPr>
         <w:t>Introduction &amp; How to Use This Guide</w:t>
       </w:r>
-      <w:bookmarkEnd w:id="0"/>
+      <w:bookmarkEnd w:id="1"/>
     </w:p>
     <w:p/>
     <w:p>
@@ -1547,7 +1559,7 @@
           </w14:textFill>
         </w:rPr>
       </w:pPr>
-      <w:bookmarkStart w:id="1" w:name="_Toc473721684"/>
+      <w:bookmarkStart w:id="2" w:name="_Toc473721684"/>
       <w:r>
         <w:rPr>
           <w14:textFill>
@@ -1564,7 +1576,7 @@
         </w:rPr>
         <w:t>Foundation Knowledge</w:t>
       </w:r>
-      <w:bookmarkEnd w:id="1"/>
+      <w:bookmarkEnd w:id="2"/>
     </w:p>
     <w:p>
       <w:pPr>
@@ -2652,7 +2664,7 @@
           </w14:textFill>
         </w:rPr>
       </w:pPr>
-      <w:bookmarkStart w:id="2" w:name="_Toc473721685"/>
+      <w:bookmarkStart w:id="3" w:name="_Toc473721685"/>
       <w:r>
         <w:rPr>
           <w14:textFill>
@@ -2669,7 +2681,7 @@
         </w:rPr>
         <w:t>Observing Objectives (80/20 rule)</w:t>
       </w:r>
-      <w:bookmarkEnd w:id="2"/>
+      <w:bookmarkEnd w:id="3"/>
     </w:p>
     <w:p>
       <w:pPr>
@@ -3461,7 +3473,7 @@
           </w14:textFill>
         </w:rPr>
       </w:pPr>
-      <w:bookmarkStart w:id="3" w:name="_Toc473721686"/>
+      <w:bookmarkStart w:id="4" w:name="_Toc473721686"/>
       <w:r>
         <w:rPr>
           <w14:textFill>
@@ -3478,7 +3490,7 @@
         </w:rPr>
         <w:t>Layering</w:t>
       </w:r>
-      <w:bookmarkEnd w:id="3"/>
+      <w:bookmarkEnd w:id="4"/>
     </w:p>
     <w:p>
       <w:pPr>
@@ -4821,7 +4833,7 @@
           </w14:textFill>
         </w:rPr>
       </w:pPr>
-      <w:bookmarkStart w:id="4" w:name="_Toc473721687"/>
+      <w:bookmarkStart w:id="5" w:name="_Toc473721687"/>
       <w:r>
         <w:rPr>
           <w14:textFill>
@@ -4838,7 +4850,7 @@
         </w:rPr>
         <w:t>Decoupling Tests from Implementation Details</w:t>
       </w:r>
-      <w:bookmarkEnd w:id="4"/>
+      <w:bookmarkEnd w:id="5"/>
     </w:p>
     <w:p>
       <w:pPr>
@@ -5911,7 +5923,7 @@
           </w14:textFill>
         </w:rPr>
       </w:pPr>
-      <w:bookmarkStart w:id="5" w:name="_Toc473721688"/>
+      <w:bookmarkStart w:id="6" w:name="_Toc473721688"/>
       <w:r>
         <w:rPr>
           <w14:textFill>
@@ -5928,7 +5940,7 @@
         </w:rPr>
         <w:t>Extracting the benefits of BDD and Integration Testing</w:t>
       </w:r>
-      <w:bookmarkEnd w:id="5"/>
+      <w:bookmarkEnd w:id="6"/>
       <w:r>
         <w:rPr>
           <w14:textFill>
@@ -6534,7 +6546,7 @@
           </w14:textFill>
         </w:rPr>
       </w:pPr>
-      <w:bookmarkStart w:id="6" w:name="_Toc473721689"/>
+      <w:bookmarkStart w:id="7" w:name="_Toc473721689"/>
       <w:r>
         <w:rPr>
           <w14:textFill>
@@ -6551,7 +6563,7 @@
         </w:rPr>
         <w:t>Domain and Framework separation</w:t>
       </w:r>
-      <w:bookmarkEnd w:id="6"/>
+      <w:bookmarkEnd w:id="7"/>
     </w:p>
     <w:p>
       <w:pPr>
@@ -8096,7 +8108,7 @@
           </w14:textFill>
         </w:rPr>
       </w:pPr>
-      <w:bookmarkStart w:id="7" w:name="_Toc473721690"/>
+      <w:bookmarkStart w:id="8" w:name="_Toc473721690"/>
       <w:r>
         <w:rPr>
           <w14:textFill>
@@ -8113,7 +8125,7 @@
         </w:rPr>
         <w:t>Recap</w:t>
       </w:r>
-      <w:bookmarkEnd w:id="7"/>
+      <w:bookmarkEnd w:id="8"/>
     </w:p>
     <w:p>
       <w:pPr>
@@ -9068,8 +9080,6 @@
           <w:color w:val="404040" w:themeColor="text1" w:themeTint="BF"/>
         </w:rPr>
       </w:pPr>
-      <w:bookmarkStart w:id="8" w:name="_GoBack"/>
-      <w:bookmarkEnd w:id="8"/>
     </w:p>
     <w:sectPr>
       <w:headerReference w:type="even" r:id="rId39"/>
@@ -9200,7 +9210,7 @@
         <w:noProof/>
         <w:color w:val="000000" w:themeColor="text1"/>
       </w:rPr>
-      <w:t>22</w:t>
+      <w:t>24</w:t>
     </w:r>
     <w:r>
       <w:rPr>
@@ -13492,7 +13502,7 @@
 </file>
 
 <file path=customXml/itemProps1.xml><?xml version="1.0" encoding="utf-8"?>
-<ds:datastoreItem xmlns:ds="http://schemas.openxmlformats.org/officeDocument/2006/customXml" ds:itemID="{A47D2E8D-4B04-5E46-8A1D-E6A4674A18C2}">
+<ds:datastoreItem xmlns:ds="http://schemas.openxmlformats.org/officeDocument/2006/customXml" ds:itemID="{8F4E3056-2D91-AD4A-9993-86CF1E8F87D2}">
   <ds:schemaRefs>
     <ds:schemaRef ds:uri="http://schemas.openxmlformats.org/officeDocument/2006/bibliography"/>
   </ds:schemaRefs>

</xml_diff>